<commit_message>
most up to date version
</commit_message>
<xml_diff>
--- a/COP532 – Internet Protocol Design Report.docx
+++ b/COP532 – Internet Protocol Design Report.docx
@@ -203,7 +203,7 @@
             </w:rPr>
             <w:fldChar w:fldCharType="separate"/>
           </w:r>
-          <w:hyperlink w:anchor="_Toc503267474" w:history="1">
+          <w:hyperlink w:anchor="_Toc503268655" w:history="1">
             <w:r>
               <w:rPr>
                 <w:rStyle w:val="Hyperlink"/>
@@ -231,7 +231,7 @@
                 <w:noProof/>
                 <w:webHidden/>
               </w:rPr>
-              <w:instrText xml:space="preserve"> PAGEREF _Toc503267474 \h </w:instrText>
+              <w:instrText xml:space="preserve"> PAGEREF _Toc503268655 \h </w:instrText>
             </w:r>
             <w:r>
               <w:rPr>
@@ -276,7 +276,7 @@
               <w:lang w:val="en-GB" w:eastAsia="en-GB"/>
             </w:rPr>
           </w:pPr>
-          <w:hyperlink w:anchor="_Toc503267475" w:history="1">
+          <w:hyperlink w:anchor="_Toc503268656" w:history="1">
             <w:r>
               <w:rPr>
                 <w:rStyle w:val="Hyperlink"/>
@@ -304,7 +304,7 @@
                 <w:noProof/>
                 <w:webHidden/>
               </w:rPr>
-              <w:instrText xml:space="preserve"> PAGEREF _Toc503267475 \h </w:instrText>
+              <w:instrText xml:space="preserve"> PAGEREF _Toc503268656 \h </w:instrText>
             </w:r>
             <w:r>
               <w:rPr>
@@ -351,7 +351,7 @@
               <w:lang w:val="en-GB" w:eastAsia="en-GB"/>
             </w:rPr>
           </w:pPr>
-          <w:hyperlink w:anchor="_Toc503267476" w:history="1">
+          <w:hyperlink w:anchor="_Toc503268657" w:history="1">
             <w:r>
               <w:rPr>
                 <w:rStyle w:val="Hyperlink"/>
@@ -379,7 +379,7 @@
                 <w:noProof/>
                 <w:webHidden/>
               </w:rPr>
-              <w:instrText xml:space="preserve"> PAGEREF _Toc503267476 \h </w:instrText>
+              <w:instrText xml:space="preserve"> PAGEREF _Toc503268657 \h </w:instrText>
             </w:r>
             <w:r>
               <w:rPr>
@@ -426,7 +426,7 @@
               <w:lang w:val="en-GB" w:eastAsia="en-GB"/>
             </w:rPr>
           </w:pPr>
-          <w:hyperlink w:anchor="_Toc503267477" w:history="1">
+          <w:hyperlink w:anchor="_Toc503268658" w:history="1">
             <w:r>
               <w:rPr>
                 <w:rStyle w:val="Hyperlink"/>
@@ -454,7 +454,7 @@
                 <w:noProof/>
                 <w:webHidden/>
               </w:rPr>
-              <w:instrText xml:space="preserve"> PAGEREF _Toc503267477 \h </w:instrText>
+              <w:instrText xml:space="preserve"> PAGEREF _Toc503268658 \h </w:instrText>
             </w:r>
             <w:r>
               <w:rPr>
@@ -501,7 +501,7 @@
               <w:lang w:val="en-GB" w:eastAsia="en-GB"/>
             </w:rPr>
           </w:pPr>
-          <w:hyperlink w:anchor="_Toc503267478" w:history="1">
+          <w:hyperlink w:anchor="_Toc503268659" w:history="1">
             <w:r>
               <w:rPr>
                 <w:rStyle w:val="Hyperlink"/>
@@ -529,7 +529,7 @@
                 <w:noProof/>
                 <w:webHidden/>
               </w:rPr>
-              <w:instrText xml:space="preserve"> PAGEREF _Toc503267478 \h </w:instrText>
+              <w:instrText xml:space="preserve"> PAGEREF _Toc503268659 \h </w:instrText>
             </w:r>
             <w:r>
               <w:rPr>
@@ -576,7 +576,7 @@
               <w:lang w:val="en-GB" w:eastAsia="en-GB"/>
             </w:rPr>
           </w:pPr>
-          <w:hyperlink w:anchor="_Toc503267479" w:history="1">
+          <w:hyperlink w:anchor="_Toc503268660" w:history="1">
             <w:r>
               <w:rPr>
                 <w:rStyle w:val="Hyperlink"/>
@@ -604,7 +604,7 @@
                 <w:noProof/>
                 <w:webHidden/>
               </w:rPr>
-              <w:instrText xml:space="preserve"> PAGEREF _Toc503267479 \h </w:instrText>
+              <w:instrText xml:space="preserve"> PAGEREF _Toc503268660 \h </w:instrText>
             </w:r>
             <w:r>
               <w:rPr>
@@ -649,7 +649,7 @@
               <w:lang w:val="en-GB" w:eastAsia="en-GB"/>
             </w:rPr>
           </w:pPr>
-          <w:hyperlink w:anchor="_Toc503267480" w:history="1">
+          <w:hyperlink w:anchor="_Toc503268661" w:history="1">
             <w:r>
               <w:rPr>
                 <w:rStyle w:val="Hyperlink"/>
@@ -677,7 +677,7 @@
                 <w:noProof/>
                 <w:webHidden/>
               </w:rPr>
-              <w:instrText xml:space="preserve"> PAGEREF _Toc503267480 \h </w:instrText>
+              <w:instrText xml:space="preserve"> PAGEREF _Toc503268661 \h </w:instrText>
             </w:r>
             <w:r>
               <w:rPr>
@@ -724,7 +724,7 @@
               <w:lang w:val="en-GB" w:eastAsia="en-GB"/>
             </w:rPr>
           </w:pPr>
-          <w:hyperlink w:anchor="_Toc503267481" w:history="1">
+          <w:hyperlink w:anchor="_Toc503268662" w:history="1">
             <w:r>
               <w:rPr>
                 <w:rStyle w:val="Hyperlink"/>
@@ -752,7 +752,7 @@
                 <w:noProof/>
                 <w:webHidden/>
               </w:rPr>
-              <w:instrText xml:space="preserve"> PAGEREF _Toc503267481 \h </w:instrText>
+              <w:instrText xml:space="preserve"> PAGEREF _Toc503268662 \h </w:instrText>
             </w:r>
             <w:r>
               <w:rPr>
@@ -799,7 +799,7 @@
               <w:lang w:val="en-GB" w:eastAsia="en-GB"/>
             </w:rPr>
           </w:pPr>
-          <w:hyperlink w:anchor="_Toc503267482" w:history="1">
+          <w:hyperlink w:anchor="_Toc503268663" w:history="1">
             <w:r>
               <w:rPr>
                 <w:rStyle w:val="Hyperlink"/>
@@ -827,7 +827,7 @@
                 <w:noProof/>
                 <w:webHidden/>
               </w:rPr>
-              <w:instrText xml:space="preserve"> PAGEREF _Toc503267482 \h </w:instrText>
+              <w:instrText xml:space="preserve"> PAGEREF _Toc503268663 \h </w:instrText>
             </w:r>
             <w:r>
               <w:rPr>
@@ -874,7 +874,7 @@
               <w:lang w:val="en-GB" w:eastAsia="en-GB"/>
             </w:rPr>
           </w:pPr>
-          <w:hyperlink w:anchor="_Toc503267483" w:history="1">
+          <w:hyperlink w:anchor="_Toc503268664" w:history="1">
             <w:r>
               <w:rPr>
                 <w:rStyle w:val="Hyperlink"/>
@@ -902,7 +902,7 @@
                 <w:noProof/>
                 <w:webHidden/>
               </w:rPr>
-              <w:instrText xml:space="preserve"> PAGEREF _Toc503267483 \h </w:instrText>
+              <w:instrText xml:space="preserve"> PAGEREF _Toc503268664 \h </w:instrText>
             </w:r>
             <w:r>
               <w:rPr>
@@ -949,7 +949,7 @@
               <w:lang w:val="en-GB" w:eastAsia="en-GB"/>
             </w:rPr>
           </w:pPr>
-          <w:hyperlink w:anchor="_Toc503267484" w:history="1">
+          <w:hyperlink w:anchor="_Toc503268665" w:history="1">
             <w:r>
               <w:rPr>
                 <w:rStyle w:val="Hyperlink"/>
@@ -977,7 +977,7 @@
                 <w:noProof/>
                 <w:webHidden/>
               </w:rPr>
-              <w:instrText xml:space="preserve"> PAGEREF _Toc503267484 \h </w:instrText>
+              <w:instrText xml:space="preserve"> PAGEREF _Toc503268665 \h </w:instrText>
             </w:r>
             <w:r>
               <w:rPr>
@@ -1022,7 +1022,7 @@
               <w:lang w:val="en-GB" w:eastAsia="en-GB"/>
             </w:rPr>
           </w:pPr>
-          <w:hyperlink w:anchor="_Toc503267485" w:history="1">
+          <w:hyperlink w:anchor="_Toc503268666" w:history="1">
             <w:r>
               <w:rPr>
                 <w:rStyle w:val="Hyperlink"/>
@@ -1050,7 +1050,7 @@
                 <w:noProof/>
                 <w:webHidden/>
               </w:rPr>
-              <w:instrText xml:space="preserve"> PAGEREF _Toc503267485 \h </w:instrText>
+              <w:instrText xml:space="preserve"> PAGEREF _Toc503268666 \h </w:instrText>
             </w:r>
             <w:r>
               <w:rPr>
@@ -1097,7 +1097,7 @@
               <w:lang w:val="en-GB" w:eastAsia="en-GB"/>
             </w:rPr>
           </w:pPr>
-          <w:hyperlink w:anchor="_Toc503267486" w:history="1">
+          <w:hyperlink w:anchor="_Toc503268667" w:history="1">
             <w:r>
               <w:rPr>
                 <w:rStyle w:val="Hyperlink"/>
@@ -1125,7 +1125,7 @@
                 <w:noProof/>
                 <w:webHidden/>
               </w:rPr>
-              <w:instrText xml:space="preserve"> PAGEREF _Toc503267486 \h </w:instrText>
+              <w:instrText xml:space="preserve"> PAGEREF _Toc503268667 \h </w:instrText>
             </w:r>
             <w:r>
               <w:rPr>
@@ -1172,7 +1172,7 @@
               <w:lang w:val="en-GB" w:eastAsia="en-GB"/>
             </w:rPr>
           </w:pPr>
-          <w:hyperlink w:anchor="_Toc503267487" w:history="1">
+          <w:hyperlink w:anchor="_Toc503268668" w:history="1">
             <w:r>
               <w:rPr>
                 <w:rStyle w:val="Hyperlink"/>
@@ -1200,7 +1200,7 @@
                 <w:noProof/>
                 <w:webHidden/>
               </w:rPr>
-              <w:instrText xml:space="preserve"> PAGEREF _Toc503267487 \h </w:instrText>
+              <w:instrText xml:space="preserve"> PAGEREF _Toc503268668 \h </w:instrText>
             </w:r>
             <w:r>
               <w:rPr>
@@ -1247,7 +1247,7 @@
               <w:lang w:val="en-GB" w:eastAsia="en-GB"/>
             </w:rPr>
           </w:pPr>
-          <w:hyperlink w:anchor="_Toc503267488" w:history="1">
+          <w:hyperlink w:anchor="_Toc503268669" w:history="1">
             <w:r>
               <w:rPr>
                 <w:rStyle w:val="Hyperlink"/>
@@ -1275,7 +1275,7 @@
                 <w:noProof/>
                 <w:webHidden/>
               </w:rPr>
-              <w:instrText xml:space="preserve"> PAGEREF _Toc503267488 \h </w:instrText>
+              <w:instrText xml:space="preserve"> PAGEREF _Toc503268669 \h </w:instrText>
             </w:r>
             <w:r>
               <w:rPr>
@@ -1322,7 +1322,7 @@
               <w:lang w:val="en-GB" w:eastAsia="en-GB"/>
             </w:rPr>
           </w:pPr>
-          <w:hyperlink w:anchor="_Toc503267489" w:history="1">
+          <w:hyperlink w:anchor="_Toc503268670" w:history="1">
             <w:r>
               <w:rPr>
                 <w:rStyle w:val="Hyperlink"/>
@@ -1350,7 +1350,7 @@
                 <w:noProof/>
                 <w:webHidden/>
               </w:rPr>
-              <w:instrText xml:space="preserve"> PAGEREF _Toc503267489 \h </w:instrText>
+              <w:instrText xml:space="preserve"> PAGEREF _Toc503268670 \h </w:instrText>
             </w:r>
             <w:r>
               <w:rPr>
@@ -1395,7 +1395,7 @@
               <w:lang w:val="en-GB" w:eastAsia="en-GB"/>
             </w:rPr>
           </w:pPr>
-          <w:hyperlink w:anchor="_Toc503267490" w:history="1">
+          <w:hyperlink w:anchor="_Toc503268671" w:history="1">
             <w:r>
               <w:rPr>
                 <w:rStyle w:val="Hyperlink"/>
@@ -1423,7 +1423,7 @@
                 <w:noProof/>
                 <w:webHidden/>
               </w:rPr>
-              <w:instrText xml:space="preserve"> PAGEREF _Toc503267490 \h </w:instrText>
+              <w:instrText xml:space="preserve"> PAGEREF _Toc503268671 \h </w:instrText>
             </w:r>
             <w:r>
               <w:rPr>
@@ -1485,6 +1485,8 @@
         </w:rPr>
         <w:br w:type="page"/>
       </w:r>
+      <w:bookmarkStart w:id="0" w:name="_GoBack"/>
+      <w:bookmarkEnd w:id="0"/>
     </w:p>
     <w:p>
       <w:pPr>
@@ -1493,21 +1495,33 @@
           <w:lang w:val="en-GB"/>
         </w:rPr>
       </w:pPr>
-      <w:bookmarkStart w:id="0" w:name="_Toc503267474"/>
+      <w:bookmarkStart w:id="1" w:name="_Toc503268655"/>
       <w:r>
         <w:rPr>
           <w:lang w:val="en-GB"/>
         </w:rPr>
         <w:t>1 – Abstract</w:t>
       </w:r>
-      <w:bookmarkEnd w:id="0"/>
-    </w:p>
-    <w:p>
-      <w:pPr>
-        <w:rPr>
-          <w:lang w:val="en-GB"/>
-        </w:rPr>
-      </w:pPr>
+      <w:bookmarkEnd w:id="1"/>
+    </w:p>
+    <w:p>
+      <w:pPr>
+        <w:rPr>
+          <w:lang w:val="en-GB"/>
+        </w:rPr>
+      </w:pPr>
+      <w:r>
+        <w:rPr>
+          <w:lang w:val="en-GB"/>
+        </w:rPr>
+        <w:t>The project was to design a protocol and develop chat programs to implement this protocol</w:t>
+      </w:r>
+      <w:r>
+        <w:rPr>
+          <w:lang w:val="en-GB"/>
+        </w:rPr>
+        <w:t xml:space="preserve">. </w:t>
+      </w:r>
       <w:r>
         <w:rPr>
           <w:lang w:val="en-GB"/>
@@ -1518,7 +1532,13 @@
         <w:rPr>
           <w:lang w:val="en-GB"/>
         </w:rPr>
-        <w:t>the design of the system, and the protocols themselves, why decisions on the protocols were taken and how that affected the system that the group produced.</w:t>
+        <w:t>the design of the system, and the protocols themselves, why decisions on the protocols were taken and how that affected the</w:t>
+      </w:r>
+      <w:r>
+        <w:rPr>
+          <w:lang w:val="en-GB"/>
+        </w:rPr>
+        <w:t xml:space="preserve"> system that the group produced.</w:t>
       </w:r>
       <w:r>
         <w:rPr>
@@ -1534,7 +1554,7 @@
           <w:lang w:val="en-GB"/>
         </w:rPr>
       </w:pPr>
-      <w:bookmarkStart w:id="1" w:name="_Toc503267475"/>
+      <w:bookmarkStart w:id="2" w:name="_Toc503268656"/>
       <w:r>
         <w:rPr>
           <w:lang w:val="en-GB"/>
@@ -1559,7 +1579,7 @@
         </w:rPr>
         <w:t>Design</w:t>
       </w:r>
-      <w:bookmarkEnd w:id="1"/>
+      <w:bookmarkEnd w:id="2"/>
     </w:p>
     <w:p>
       <w:pPr>
@@ -1575,7 +1595,7 @@
           <w:lang w:val="en-GB"/>
         </w:rPr>
       </w:pPr>
-      <w:bookmarkStart w:id="2" w:name="_Toc503267476"/>
+      <w:bookmarkStart w:id="3" w:name="_Toc503268657"/>
       <w:r>
         <w:rPr>
           <w:lang w:val="en-GB"/>
@@ -1588,7 +1608,7 @@
         </w:rPr>
         <w:t xml:space="preserve"> – Reliability</w:t>
       </w:r>
-      <w:bookmarkEnd w:id="2"/>
+      <w:bookmarkEnd w:id="3"/>
     </w:p>
     <w:p>
       <w:pPr>
@@ -1786,7 +1806,7 @@
           <w:lang w:val="en-GB"/>
         </w:rPr>
       </w:pPr>
-      <w:bookmarkStart w:id="3" w:name="_Toc503267477"/>
+      <w:bookmarkStart w:id="4" w:name="_Toc503268658"/>
       <w:r>
         <w:rPr>
           <w:lang w:val="en-GB"/>
@@ -1817,7 +1837,7 @@
         </w:rPr>
         <w:t>Segmentation</w:t>
       </w:r>
-      <w:bookmarkEnd w:id="3"/>
+      <w:bookmarkEnd w:id="4"/>
     </w:p>
     <w:p>
       <w:pPr>
@@ -1928,7 +1948,7 @@
           <w:lang w:val="en-GB"/>
         </w:rPr>
       </w:pPr>
-      <w:bookmarkStart w:id="4" w:name="_Toc503267478"/>
+      <w:bookmarkStart w:id="5" w:name="_Toc503268659"/>
       <w:r>
         <w:rPr>
           <w:lang w:val="en-GB"/>
@@ -1941,7 +1961,7 @@
         </w:rPr>
         <w:t xml:space="preserve"> – Routing and Forwarding</w:t>
       </w:r>
-      <w:bookmarkEnd w:id="4"/>
+      <w:bookmarkEnd w:id="5"/>
     </w:p>
     <w:p>
       <w:pPr>
@@ -2228,7 +2248,7 @@
           <w:lang w:val="en-GB"/>
         </w:rPr>
       </w:pPr>
-      <w:bookmarkStart w:id="5" w:name="_Toc503267479"/>
+      <w:bookmarkStart w:id="6" w:name="_Toc503268660"/>
       <w:r>
         <w:rPr>
           <w:lang w:val="en-GB"/>
@@ -2241,7 +2261,7 @@
         </w:rPr>
         <w:t xml:space="preserve"> – Error Detection</w:t>
       </w:r>
-      <w:bookmarkEnd w:id="5"/>
+      <w:bookmarkEnd w:id="6"/>
     </w:p>
     <w:p>
       <w:pPr>
@@ -2313,14 +2333,14 @@
           <w:lang w:val="en-GB"/>
         </w:rPr>
       </w:pPr>
-      <w:bookmarkStart w:id="6" w:name="_Toc503267480"/>
+      <w:bookmarkStart w:id="7" w:name="_Toc503268661"/>
       <w:r>
         <w:rPr>
           <w:lang w:val="en-GB"/>
         </w:rPr>
         <w:t>3 – Implementation</w:t>
       </w:r>
-      <w:bookmarkEnd w:id="6"/>
+      <w:bookmarkEnd w:id="7"/>
     </w:p>
     <w:p>
       <w:pPr>
@@ -2336,14 +2356,14 @@
           <w:lang w:val="en-GB"/>
         </w:rPr>
       </w:pPr>
-      <w:bookmarkStart w:id="7" w:name="_Toc503267481"/>
+      <w:bookmarkStart w:id="8" w:name="_Toc503268662"/>
       <w:r>
         <w:rPr>
           <w:lang w:val="en-GB"/>
         </w:rPr>
         <w:t>3a – Reliability</w:t>
       </w:r>
-      <w:bookmarkEnd w:id="7"/>
+      <w:bookmarkEnd w:id="8"/>
     </w:p>
     <w:p>
       <w:pPr>
@@ -2366,14 +2386,14 @@
           <w:lang w:val="en-GB"/>
         </w:rPr>
       </w:pPr>
-      <w:bookmarkStart w:id="8" w:name="_Toc503267482"/>
+      <w:bookmarkStart w:id="9" w:name="_Toc503268663"/>
       <w:r>
         <w:rPr>
           <w:lang w:val="en-GB"/>
         </w:rPr>
         <w:t>3b – Segmentation</w:t>
       </w:r>
-      <w:bookmarkEnd w:id="8"/>
+      <w:bookmarkEnd w:id="9"/>
     </w:p>
     <w:p>
       <w:pPr>
@@ -2396,7 +2416,7 @@
           <w:lang w:val="en-GB"/>
         </w:rPr>
       </w:pPr>
-      <w:bookmarkStart w:id="9" w:name="_Toc503267483"/>
+      <w:bookmarkStart w:id="10" w:name="_Toc503268664"/>
       <w:r>
         <w:rPr>
           <w:lang w:val="en-GB"/>
@@ -2421,7 +2441,7 @@
         </w:rPr>
         <w:t>Routing and Forwarding</w:t>
       </w:r>
-      <w:bookmarkEnd w:id="9"/>
+      <w:bookmarkEnd w:id="10"/>
     </w:p>
     <w:p>
       <w:pPr>
@@ -2444,14 +2464,14 @@
           <w:lang w:val="en-GB"/>
         </w:rPr>
       </w:pPr>
-      <w:bookmarkStart w:id="10" w:name="_Toc503267484"/>
+      <w:bookmarkStart w:id="11" w:name="_Toc503268665"/>
       <w:r>
         <w:rPr>
           <w:lang w:val="en-GB"/>
         </w:rPr>
         <w:t>3d – Error Detection</w:t>
       </w:r>
-      <w:bookmarkEnd w:id="10"/>
+      <w:bookmarkEnd w:id="11"/>
     </w:p>
     <w:p>
       <w:pPr>
@@ -2473,14 +2493,14 @@
           <w:lang w:val="en-GB"/>
         </w:rPr>
       </w:pPr>
-      <w:bookmarkStart w:id="11" w:name="_Toc503267485"/>
+      <w:bookmarkStart w:id="12" w:name="_Toc503268666"/>
       <w:r>
         <w:rPr>
           <w:lang w:val="en-GB"/>
         </w:rPr>
         <w:t>4 – Reflection on Coursework</w:t>
       </w:r>
-      <w:bookmarkEnd w:id="11"/>
+      <w:bookmarkEnd w:id="12"/>
     </w:p>
     <w:p>
       <w:pPr>
@@ -2496,7 +2516,7 @@
           <w:lang w:val="en-GB"/>
         </w:rPr>
       </w:pPr>
-      <w:bookmarkStart w:id="12" w:name="_Toc503267486"/>
+      <w:bookmarkStart w:id="13" w:name="_Toc503268667"/>
       <w:r>
         <w:rPr>
           <w:lang w:val="en-GB"/>
@@ -2509,7 +2529,7 @@
         </w:rPr>
         <w:t>a – Core design</w:t>
       </w:r>
-      <w:bookmarkEnd w:id="12"/>
+      <w:bookmarkEnd w:id="13"/>
     </w:p>
     <w:p>
       <w:pPr>
@@ -2558,7 +2578,7 @@
           <w:lang w:val="en-GB"/>
         </w:rPr>
       </w:pPr>
-      <w:bookmarkStart w:id="13" w:name="_Toc503267487"/>
+      <w:bookmarkStart w:id="14" w:name="_Toc503268668"/>
       <w:r>
         <w:rPr>
           <w:lang w:val="en-GB"/>
@@ -2577,7 +2597,7 @@
         </w:rPr>
         <w:t xml:space="preserve"> and Segmentation</w:t>
       </w:r>
-      <w:bookmarkEnd w:id="13"/>
+      <w:bookmarkEnd w:id="14"/>
     </w:p>
     <w:p>
       <w:pPr>
@@ -2745,11 +2765,25 @@
         </w:rPr>
         <w:t>).</w:t>
       </w:r>
-      <w:r>
-        <w:rPr>
-          <w:lang w:val="en-GB"/>
-        </w:rPr>
-        <w:t xml:space="preserve"> Naturally, this left 16 different options for the type of message, which left a lot of space for expansion. This was thought of as necessary as the additional bits are so minute in scale to the overall packet length that there was little to lose by leaving expansion room.</w:t>
+    </w:p>
+    <w:p>
+      <w:pPr>
+        <w:rPr>
+          <w:lang w:val="en-GB"/>
+        </w:rPr>
+      </w:pPr>
+    </w:p>
+    <w:p>
+      <w:pPr>
+        <w:rPr>
+          <w:lang w:val="en-GB"/>
+        </w:rPr>
+      </w:pPr>
+      <w:r>
+        <w:rPr>
+          <w:lang w:val="en-GB"/>
+        </w:rPr>
+        <w:t>Naturally, this left 16 different options for the type of message, which left a lot of space for expansion. This was thought of as necessary as the additional bits are so minute in scale to the overall packet length that there was little to lose by leaving expansion room.</w:t>
       </w:r>
     </w:p>
     <w:p>
@@ -2798,7 +2832,7 @@
           <w:lang w:val="en-GB"/>
         </w:rPr>
       </w:pPr>
-      <w:bookmarkStart w:id="14" w:name="_Toc503267488"/>
+      <w:bookmarkStart w:id="15" w:name="_Toc503268669"/>
       <w:r>
         <w:rPr>
           <w:lang w:val="en-GB"/>
@@ -2817,7 +2851,7 @@
         </w:rPr>
         <w:t>Routing and Forwarding</w:t>
       </w:r>
-      <w:bookmarkEnd w:id="14"/>
+      <w:bookmarkEnd w:id="15"/>
     </w:p>
     <w:p>
       <w:pPr>
@@ -3015,14 +3049,14 @@
           <w:lang w:val="en-GB"/>
         </w:rPr>
       </w:pPr>
-      <w:bookmarkStart w:id="15" w:name="_Toc503267489"/>
+      <w:bookmarkStart w:id="16" w:name="_Toc503268670"/>
       <w:r>
         <w:rPr>
           <w:lang w:val="en-GB"/>
         </w:rPr>
         <w:t>4d – Error Detection</w:t>
       </w:r>
-      <w:bookmarkEnd w:id="15"/>
+      <w:bookmarkEnd w:id="16"/>
     </w:p>
     <w:p>
       <w:pPr>
@@ -3100,8 +3134,6 @@
         </w:rPr>
         <w:t>Alternatively, error detection could have been included in the reliability layer. A major issue with this was the would have been that it forced the packet to be checked only at the end nodes, rather than the hop-by-hop checks that we wanted. This is different to an implementation such as TCP, in this respect, but for a system of the size of this, it works very well. However, for an extremely large network, where a packet may hop through hundreds of nodes to get to a destination, hop-by-hop may mean that the packets simply take too long to get to the destination, and end up expiring through a time-out.</w:t>
       </w:r>
-      <w:bookmarkStart w:id="16" w:name="_GoBack"/>
-      <w:bookmarkEnd w:id="16"/>
       <w:r>
         <w:rPr>
           <w:lang w:val="en-GB"/>
@@ -3116,7 +3148,7 @@
           <w:lang w:val="en-GB"/>
         </w:rPr>
       </w:pPr>
-      <w:bookmarkStart w:id="17" w:name="_Toc503267490"/>
+      <w:bookmarkStart w:id="17" w:name="_Toc503268671"/>
       <w:r>
         <w:rPr>
           <w:lang w:val="en-GB"/>
@@ -4209,7 +4241,7 @@
 </file>
 
 <file path=customXml/itemProps1.xml><?xml version="1.0" encoding="utf-8"?>
-<ds:datastoreItem xmlns:ds="http://schemas.openxmlformats.org/officeDocument/2006/customXml" ds:itemID="{C7860D38-61E0-4B4C-9E81-3FAEFFBA7EF6}">
+<ds:datastoreItem xmlns:ds="http://schemas.openxmlformats.org/officeDocument/2006/customXml" ds:itemID="{6C2BAADA-E258-884B-AF00-BB1F905E6C42}">
   <ds:schemaRefs>
     <ds:schemaRef ds:uri="http://schemas.openxmlformats.org/officeDocument/2006/bibliography"/>
   </ds:schemaRefs>

</xml_diff>

<commit_message>
Just one reflection to go now
</commit_message>
<xml_diff>
--- a/COP532 – Internet Protocol Design Report.docx
+++ b/COP532 – Internet Protocol Design Report.docx
@@ -205,7 +205,7 @@
             </w:rPr>
             <w:fldChar w:fldCharType="separate"/>
           </w:r>
-          <w:hyperlink w:anchor="_Toc503455145" w:history="1">
+          <w:hyperlink w:anchor="_Toc503469135" w:history="1">
             <w:r>
               <w:rPr>
                 <w:rStyle w:val="Hyperlink"/>
@@ -233,7 +233,7 @@
                 <w:noProof/>
                 <w:webHidden/>
               </w:rPr>
-              <w:instrText xml:space="preserve"> PAGEREF _Toc503455145 \h </w:instrText>
+              <w:instrText xml:space="preserve"> PAGEREF _Toc503469135 \h </w:instrText>
             </w:r>
             <w:r>
               <w:rPr>
@@ -279,7 +279,7 @@
               <w:lang w:val="en-GB" w:eastAsia="en-GB"/>
             </w:rPr>
           </w:pPr>
-          <w:hyperlink w:anchor="_Toc503455146" w:history="1">
+          <w:hyperlink w:anchor="_Toc503469136" w:history="1">
             <w:r>
               <w:rPr>
                 <w:rStyle w:val="Hyperlink"/>
@@ -307,7 +307,7 @@
                 <w:noProof/>
                 <w:webHidden/>
               </w:rPr>
-              <w:instrText xml:space="preserve"> PAGEREF _Toc503455146 \h </w:instrText>
+              <w:instrText xml:space="preserve"> PAGEREF _Toc503469136 \h </w:instrText>
             </w:r>
             <w:r>
               <w:rPr>
@@ -351,7 +351,7 @@
               <w:lang w:val="en-GB" w:eastAsia="en-GB"/>
             </w:rPr>
           </w:pPr>
-          <w:hyperlink w:anchor="_Toc503455147" w:history="1">
+          <w:hyperlink w:anchor="_Toc503469137" w:history="1">
             <w:r>
               <w:rPr>
                 <w:rStyle w:val="Hyperlink"/>
@@ -379,7 +379,7 @@
                 <w:noProof/>
                 <w:webHidden/>
               </w:rPr>
-              <w:instrText xml:space="preserve"> PAGEREF _Toc503455147 \h </w:instrText>
+              <w:instrText xml:space="preserve"> PAGEREF _Toc503469137 \h </w:instrText>
             </w:r>
             <w:r>
               <w:rPr>
@@ -423,7 +423,7 @@
               <w:lang w:val="en-GB" w:eastAsia="en-GB"/>
             </w:rPr>
           </w:pPr>
-          <w:hyperlink w:anchor="_Toc503455148" w:history="1">
+          <w:hyperlink w:anchor="_Toc503469138" w:history="1">
             <w:r>
               <w:rPr>
                 <w:rStyle w:val="Hyperlink"/>
@@ -451,7 +451,7 @@
                 <w:noProof/>
                 <w:webHidden/>
               </w:rPr>
-              <w:instrText xml:space="preserve"> PAGEREF _Toc503455148 \h </w:instrText>
+              <w:instrText xml:space="preserve"> PAGEREF _Toc503469138 \h </w:instrText>
             </w:r>
             <w:r>
               <w:rPr>
@@ -495,7 +495,7 @@
               <w:lang w:val="en-GB" w:eastAsia="en-GB"/>
             </w:rPr>
           </w:pPr>
-          <w:hyperlink w:anchor="_Toc503455149" w:history="1">
+          <w:hyperlink w:anchor="_Toc503469139" w:history="1">
             <w:r>
               <w:rPr>
                 <w:rStyle w:val="Hyperlink"/>
@@ -523,7 +523,7 @@
                 <w:noProof/>
                 <w:webHidden/>
               </w:rPr>
-              <w:instrText xml:space="preserve"> PAGEREF _Toc503455149 \h </w:instrText>
+              <w:instrText xml:space="preserve"> PAGEREF _Toc503469139 \h </w:instrText>
             </w:r>
             <w:r>
               <w:rPr>
@@ -567,7 +567,7 @@
               <w:lang w:val="en-GB" w:eastAsia="en-GB"/>
             </w:rPr>
           </w:pPr>
-          <w:hyperlink w:anchor="_Toc503455150" w:history="1">
+          <w:hyperlink w:anchor="_Toc503469140" w:history="1">
             <w:r>
               <w:rPr>
                 <w:rStyle w:val="Hyperlink"/>
@@ -595,7 +595,7 @@
                 <w:noProof/>
                 <w:webHidden/>
               </w:rPr>
-              <w:instrText xml:space="preserve"> PAGEREF _Toc503455150 \h </w:instrText>
+              <w:instrText xml:space="preserve"> PAGEREF _Toc503469140 \h </w:instrText>
             </w:r>
             <w:r>
               <w:rPr>
@@ -639,7 +639,7 @@
               <w:lang w:val="en-GB" w:eastAsia="en-GB"/>
             </w:rPr>
           </w:pPr>
-          <w:hyperlink w:anchor="_Toc503455151" w:history="1">
+          <w:hyperlink w:anchor="_Toc503469141" w:history="1">
             <w:r>
               <w:rPr>
                 <w:rStyle w:val="Hyperlink"/>
@@ -667,7 +667,7 @@
                 <w:noProof/>
                 <w:webHidden/>
               </w:rPr>
-              <w:instrText xml:space="preserve"> PAGEREF _Toc503455151 \h </w:instrText>
+              <w:instrText xml:space="preserve"> PAGEREF _Toc503469141 \h </w:instrText>
             </w:r>
             <w:r>
               <w:rPr>
@@ -711,7 +711,7 @@
               <w:lang w:val="en-GB" w:eastAsia="en-GB"/>
             </w:rPr>
           </w:pPr>
-          <w:hyperlink w:anchor="_Toc503455152" w:history="1">
+          <w:hyperlink w:anchor="_Toc503469142" w:history="1">
             <w:r>
               <w:rPr>
                 <w:rStyle w:val="Hyperlink"/>
@@ -755,7 +755,7 @@
                 <w:noProof/>
                 <w:webHidden/>
               </w:rPr>
-              <w:instrText xml:space="preserve"> PAGEREF _Toc503455152 \h </w:instrText>
+              <w:instrText xml:space="preserve"> PAGEREF _Toc503469142 \h </w:instrText>
             </w:r>
             <w:r>
               <w:rPr>
@@ -801,7 +801,7 @@
               <w:lang w:val="en-GB" w:eastAsia="en-GB"/>
             </w:rPr>
           </w:pPr>
-          <w:hyperlink w:anchor="_Toc503455153" w:history="1">
+          <w:hyperlink w:anchor="_Toc503469143" w:history="1">
             <w:r>
               <w:rPr>
                 <w:rStyle w:val="Hyperlink"/>
@@ -829,7 +829,7 @@
                 <w:noProof/>
                 <w:webHidden/>
               </w:rPr>
-              <w:instrText xml:space="preserve"> PAGEREF _Toc503455153 \h </w:instrText>
+              <w:instrText xml:space="preserve"> PAGEREF _Toc503469143 \h </w:instrText>
             </w:r>
             <w:r>
               <w:rPr>
@@ -873,7 +873,7 @@
               <w:lang w:val="en-GB" w:eastAsia="en-GB"/>
             </w:rPr>
           </w:pPr>
-          <w:hyperlink w:anchor="_Toc503455154" w:history="1">
+          <w:hyperlink w:anchor="_Toc503469144" w:history="1">
             <w:r>
               <w:rPr>
                 <w:rStyle w:val="Hyperlink"/>
@@ -917,7 +917,7 @@
                 <w:noProof/>
                 <w:webHidden/>
               </w:rPr>
-              <w:instrText xml:space="preserve"> PAGEREF _Toc503455154 \h </w:instrText>
+              <w:instrText xml:space="preserve"> PAGEREF _Toc503469144 \h </w:instrText>
             </w:r>
             <w:r>
               <w:rPr>
@@ -961,7 +961,7 @@
               <w:lang w:val="en-GB" w:eastAsia="en-GB"/>
             </w:rPr>
           </w:pPr>
-          <w:hyperlink w:anchor="_Toc503455155" w:history="1">
+          <w:hyperlink w:anchor="_Toc503469145" w:history="1">
             <w:r>
               <w:rPr>
                 <w:rStyle w:val="Hyperlink"/>
@@ -989,7 +989,7 @@
                 <w:noProof/>
                 <w:webHidden/>
               </w:rPr>
-              <w:instrText xml:space="preserve"> PAGEREF _Toc503455155 \h </w:instrText>
+              <w:instrText xml:space="preserve"> PAGEREF _Toc503469145 \h </w:instrText>
             </w:r>
             <w:r>
               <w:rPr>
@@ -1033,7 +1033,7 @@
               <w:lang w:val="en-GB" w:eastAsia="en-GB"/>
             </w:rPr>
           </w:pPr>
-          <w:hyperlink w:anchor="_Toc503455156" w:history="1">
+          <w:hyperlink w:anchor="_Toc503469146" w:history="1">
             <w:r>
               <w:rPr>
                 <w:rStyle w:val="Hyperlink"/>
@@ -1061,7 +1061,7 @@
                 <w:noProof/>
                 <w:webHidden/>
               </w:rPr>
-              <w:instrText xml:space="preserve"> PAGEREF _Toc503455156 \h </w:instrText>
+              <w:instrText xml:space="preserve"> PAGEREF _Toc503469146 \h </w:instrText>
             </w:r>
             <w:r>
               <w:rPr>
@@ -1107,7 +1107,7 @@
               <w:lang w:val="en-GB" w:eastAsia="en-GB"/>
             </w:rPr>
           </w:pPr>
-          <w:hyperlink w:anchor="_Toc503455157" w:history="1">
+          <w:hyperlink w:anchor="_Toc503469147" w:history="1">
             <w:r>
               <w:rPr>
                 <w:rStyle w:val="Hyperlink"/>
@@ -1135,7 +1135,7 @@
                 <w:noProof/>
                 <w:webHidden/>
               </w:rPr>
-              <w:instrText xml:space="preserve"> PAGEREF _Toc503455157 \h </w:instrText>
+              <w:instrText xml:space="preserve"> PAGEREF _Toc503469147 \h </w:instrText>
             </w:r>
             <w:r>
               <w:rPr>
@@ -1179,7 +1179,7 @@
               <w:lang w:val="en-GB" w:eastAsia="en-GB"/>
             </w:rPr>
           </w:pPr>
-          <w:hyperlink w:anchor="_Toc503455158" w:history="1">
+          <w:hyperlink w:anchor="_Toc503469148" w:history="1">
             <w:r>
               <w:rPr>
                 <w:rStyle w:val="Hyperlink"/>
@@ -1207,7 +1207,7 @@
                 <w:noProof/>
                 <w:webHidden/>
               </w:rPr>
-              <w:instrText xml:space="preserve"> PAGEREF _Toc503455158 \h </w:instrText>
+              <w:instrText xml:space="preserve"> PAGEREF _Toc503469148 \h </w:instrText>
             </w:r>
             <w:r>
               <w:rPr>
@@ -1251,7 +1251,7 @@
               <w:lang w:val="en-GB" w:eastAsia="en-GB"/>
             </w:rPr>
           </w:pPr>
-          <w:hyperlink w:anchor="_Toc503455159" w:history="1">
+          <w:hyperlink w:anchor="_Toc503469149" w:history="1">
             <w:r>
               <w:rPr>
                 <w:rStyle w:val="Hyperlink"/>
@@ -1279,7 +1279,7 @@
                 <w:noProof/>
                 <w:webHidden/>
               </w:rPr>
-              <w:instrText xml:space="preserve"> PAGEREF _Toc503455159 \h </w:instrText>
+              <w:instrText xml:space="preserve"> PAGEREF _Toc503469149 \h </w:instrText>
             </w:r>
             <w:r>
               <w:rPr>
@@ -1323,7 +1323,7 @@
               <w:lang w:val="en-GB" w:eastAsia="en-GB"/>
             </w:rPr>
           </w:pPr>
-          <w:hyperlink w:anchor="_Toc503455160" w:history="1">
+          <w:hyperlink w:anchor="_Toc503469150" w:history="1">
             <w:r>
               <w:rPr>
                 <w:rStyle w:val="Hyperlink"/>
@@ -1351,7 +1351,7 @@
                 <w:noProof/>
                 <w:webHidden/>
               </w:rPr>
-              <w:instrText xml:space="preserve"> PAGEREF _Toc503455160 \h </w:instrText>
+              <w:instrText xml:space="preserve"> PAGEREF _Toc503469150 \h </w:instrText>
             </w:r>
             <w:r>
               <w:rPr>
@@ -1395,7 +1395,7 @@
               <w:lang w:val="en-GB" w:eastAsia="en-GB"/>
             </w:rPr>
           </w:pPr>
-          <w:hyperlink w:anchor="_Toc503455161" w:history="1">
+          <w:hyperlink w:anchor="_Toc503469151" w:history="1">
             <w:r>
               <w:rPr>
                 <w:rStyle w:val="Hyperlink"/>
@@ -1423,7 +1423,7 @@
                 <w:noProof/>
                 <w:webHidden/>
               </w:rPr>
-              <w:instrText xml:space="preserve"> PAGEREF _Toc503455161 \h </w:instrText>
+              <w:instrText xml:space="preserve"> PAGEREF _Toc503469151 \h </w:instrText>
             </w:r>
             <w:r>
               <w:rPr>
@@ -1469,7 +1469,7 @@
               <w:lang w:val="en-GB" w:eastAsia="en-GB"/>
             </w:rPr>
           </w:pPr>
-          <w:hyperlink w:anchor="_Toc503455162" w:history="1">
+          <w:hyperlink w:anchor="_Toc503469152" w:history="1">
             <w:r>
               <w:rPr>
                 <w:rStyle w:val="Hyperlink"/>
@@ -1497,7 +1497,7 @@
                 <w:noProof/>
                 <w:webHidden/>
               </w:rPr>
-              <w:instrText xml:space="preserve"> PAGEREF _Toc503455162 \h </w:instrText>
+              <w:instrText xml:space="preserve"> PAGEREF _Toc503469152 \h </w:instrText>
             </w:r>
             <w:r>
               <w:rPr>
@@ -1541,7 +1541,7 @@
               <w:lang w:val="en-GB" w:eastAsia="en-GB"/>
             </w:rPr>
           </w:pPr>
-          <w:hyperlink w:anchor="_Toc503455163" w:history="1">
+          <w:hyperlink w:anchor="_Toc503469153" w:history="1">
             <w:r>
               <w:rPr>
                 <w:rStyle w:val="Hyperlink"/>
@@ -1569,7 +1569,7 @@
                 <w:noProof/>
                 <w:webHidden/>
               </w:rPr>
-              <w:instrText xml:space="preserve"> PAGEREF _Toc503455163 \h </w:instrText>
+              <w:instrText xml:space="preserve"> PAGEREF _Toc503469153 \h </w:instrText>
             </w:r>
             <w:r>
               <w:rPr>
@@ -1613,7 +1613,7 @@
               <w:lang w:val="en-GB" w:eastAsia="en-GB"/>
             </w:rPr>
           </w:pPr>
-          <w:hyperlink w:anchor="_Toc503455164" w:history="1">
+          <w:hyperlink w:anchor="_Toc503469154" w:history="1">
             <w:r>
               <w:rPr>
                 <w:rStyle w:val="Hyperlink"/>
@@ -1641,7 +1641,7 @@
                 <w:noProof/>
                 <w:webHidden/>
               </w:rPr>
-              <w:instrText xml:space="preserve"> PAGEREF _Toc503455164 \h </w:instrText>
+              <w:instrText xml:space="preserve"> PAGEREF _Toc503469154 \h </w:instrText>
             </w:r>
             <w:r>
               <w:rPr>
@@ -1685,7 +1685,7 @@
               <w:lang w:val="en-GB" w:eastAsia="en-GB"/>
             </w:rPr>
           </w:pPr>
-          <w:hyperlink w:anchor="_Toc503455165" w:history="1">
+          <w:hyperlink w:anchor="_Toc503469155" w:history="1">
             <w:r>
               <w:rPr>
                 <w:rStyle w:val="Hyperlink"/>
@@ -1713,7 +1713,7 @@
                 <w:noProof/>
                 <w:webHidden/>
               </w:rPr>
-              <w:instrText xml:space="preserve"> PAGEREF _Toc503455165 \h </w:instrText>
+              <w:instrText xml:space="preserve"> PAGEREF _Toc503469155 \h </w:instrText>
             </w:r>
             <w:r>
               <w:rPr>
@@ -1757,7 +1757,7 @@
               <w:lang w:val="en-GB" w:eastAsia="en-GB"/>
             </w:rPr>
           </w:pPr>
-          <w:hyperlink w:anchor="_Toc503455166" w:history="1">
+          <w:hyperlink w:anchor="_Toc503469156" w:history="1">
             <w:r>
               <w:rPr>
                 <w:rStyle w:val="Hyperlink"/>
@@ -1785,7 +1785,7 @@
                 <w:noProof/>
                 <w:webHidden/>
               </w:rPr>
-              <w:instrText xml:space="preserve"> PAGEREF _Toc503455166 \h </w:instrText>
+              <w:instrText xml:space="preserve"> PAGEREF _Toc503469156 \h </w:instrText>
             </w:r>
             <w:r>
               <w:rPr>
@@ -1829,7 +1829,7 @@
               <w:lang w:val="en-GB" w:eastAsia="en-GB"/>
             </w:rPr>
           </w:pPr>
-          <w:hyperlink w:anchor="_Toc503455167" w:history="1">
+          <w:hyperlink w:anchor="_Toc503469157" w:history="1">
             <w:r>
               <w:rPr>
                 <w:rStyle w:val="Hyperlink"/>
@@ -1857,7 +1857,7 @@
                 <w:noProof/>
                 <w:webHidden/>
               </w:rPr>
-              <w:instrText xml:space="preserve"> PAGEREF _Toc503455167 \h </w:instrText>
+              <w:instrText xml:space="preserve"> PAGEREF _Toc503469157 \h </w:instrText>
             </w:r>
             <w:r>
               <w:rPr>
@@ -1903,7 +1903,7 @@
               <w:lang w:val="en-GB" w:eastAsia="en-GB"/>
             </w:rPr>
           </w:pPr>
-          <w:hyperlink w:anchor="_Toc503455168" w:history="1">
+          <w:hyperlink w:anchor="_Toc503469158" w:history="1">
             <w:r>
               <w:rPr>
                 <w:rStyle w:val="Hyperlink"/>
@@ -1931,7 +1931,7 @@
                 <w:noProof/>
                 <w:webHidden/>
               </w:rPr>
-              <w:instrText xml:space="preserve"> PAGEREF _Toc503455168 \h </w:instrText>
+              <w:instrText xml:space="preserve"> PAGEREF _Toc503469158 \h </w:instrText>
             </w:r>
             <w:r>
               <w:rPr>
@@ -1977,7 +1977,7 @@
               <w:lang w:val="en-GB" w:eastAsia="en-GB"/>
             </w:rPr>
           </w:pPr>
-          <w:hyperlink w:anchor="_Toc503455169" w:history="1">
+          <w:hyperlink w:anchor="_Toc503469159" w:history="1">
             <w:r>
               <w:rPr>
                 <w:rStyle w:val="Hyperlink"/>
@@ -2005,7 +2005,7 @@
                 <w:noProof/>
                 <w:webHidden/>
               </w:rPr>
-              <w:instrText xml:space="preserve"> PAGEREF _Toc503455169 \h </w:instrText>
+              <w:instrText xml:space="preserve"> PAGEREF _Toc503469159 \h </w:instrText>
             </w:r>
             <w:r>
               <w:rPr>
@@ -2049,7 +2049,7 @@
               <w:lang w:val="en-GB" w:eastAsia="en-GB"/>
             </w:rPr>
           </w:pPr>
-          <w:hyperlink w:anchor="_Toc503455170" w:history="1">
+          <w:hyperlink w:anchor="_Toc503469160" w:history="1">
             <w:r>
               <w:rPr>
                 <w:rStyle w:val="Hyperlink"/>
@@ -2077,7 +2077,7 @@
                 <w:noProof/>
                 <w:webHidden/>
               </w:rPr>
-              <w:instrText xml:space="preserve"> PAGEREF _Toc503455170 \h </w:instrText>
+              <w:instrText xml:space="preserve"> PAGEREF _Toc503469160 \h </w:instrText>
             </w:r>
             <w:r>
               <w:rPr>
@@ -2121,7 +2121,7 @@
               <w:lang w:val="en-GB" w:eastAsia="en-GB"/>
             </w:rPr>
           </w:pPr>
-          <w:hyperlink w:anchor="_Toc503455171" w:history="1">
+          <w:hyperlink w:anchor="_Toc503469161" w:history="1">
             <w:r>
               <w:rPr>
                 <w:rStyle w:val="Hyperlink"/>
@@ -2149,7 +2149,7 @@
                 <w:noProof/>
                 <w:webHidden/>
               </w:rPr>
-              <w:instrText xml:space="preserve"> PAGEREF _Toc503455171 \h </w:instrText>
+              <w:instrText xml:space="preserve"> PAGEREF _Toc503469161 \h </w:instrText>
             </w:r>
             <w:r>
               <w:rPr>
@@ -2193,7 +2193,7 @@
               <w:lang w:val="en-GB" w:eastAsia="en-GB"/>
             </w:rPr>
           </w:pPr>
-          <w:hyperlink w:anchor="_Toc503455172" w:history="1">
+          <w:hyperlink w:anchor="_Toc503469162" w:history="1">
             <w:r>
               <w:rPr>
                 <w:rStyle w:val="Hyperlink"/>
@@ -2221,7 +2221,7 @@
                 <w:noProof/>
                 <w:webHidden/>
               </w:rPr>
-              <w:instrText xml:space="preserve"> PAGEREF _Toc503455172 \h </w:instrText>
+              <w:instrText xml:space="preserve"> PAGEREF _Toc503469162 \h </w:instrText>
             </w:r>
             <w:r>
               <w:rPr>
@@ -2265,7 +2265,7 @@
               <w:lang w:val="en-GB" w:eastAsia="en-GB"/>
             </w:rPr>
           </w:pPr>
-          <w:hyperlink w:anchor="_Toc503455173" w:history="1">
+          <w:hyperlink w:anchor="_Toc503469163" w:history="1">
             <w:r>
               <w:rPr>
                 <w:rStyle w:val="Hyperlink"/>
@@ -2293,7 +2293,7 @@
                 <w:noProof/>
                 <w:webHidden/>
               </w:rPr>
-              <w:instrText xml:space="preserve"> PAGEREF _Toc503455173 \h </w:instrText>
+              <w:instrText xml:space="preserve"> PAGEREF _Toc503469163 \h </w:instrText>
             </w:r>
             <w:r>
               <w:rPr>
@@ -2337,7 +2337,7 @@
               <w:lang w:val="en-GB" w:eastAsia="en-GB"/>
             </w:rPr>
           </w:pPr>
-          <w:hyperlink w:anchor="_Toc503455174" w:history="1">
+          <w:hyperlink w:anchor="_Toc503469164" w:history="1">
             <w:r>
               <w:rPr>
                 <w:rStyle w:val="Hyperlink"/>
@@ -2365,7 +2365,7 @@
                 <w:noProof/>
                 <w:webHidden/>
               </w:rPr>
-              <w:instrText xml:space="preserve"> PAGEREF _Toc503455174 \h </w:instrText>
+              <w:instrText xml:space="preserve"> PAGEREF _Toc503469164 \h </w:instrText>
             </w:r>
             <w:r>
               <w:rPr>
@@ -2409,7 +2409,7 @@
               <w:lang w:val="en-GB" w:eastAsia="en-GB"/>
             </w:rPr>
           </w:pPr>
-          <w:hyperlink w:anchor="_Toc503455175" w:history="1">
+          <w:hyperlink w:anchor="_Toc503469165" w:history="1">
             <w:r>
               <w:rPr>
                 <w:rStyle w:val="Hyperlink"/>
@@ -2437,7 +2437,7 @@
                 <w:noProof/>
                 <w:webHidden/>
               </w:rPr>
-              <w:instrText xml:space="preserve"> PAGEREF _Toc503455175 \h </w:instrText>
+              <w:instrText xml:space="preserve"> PAGEREF _Toc503469165 \h </w:instrText>
             </w:r>
             <w:r>
               <w:rPr>
@@ -2481,7 +2481,7 @@
               <w:lang w:val="en-GB" w:eastAsia="en-GB"/>
             </w:rPr>
           </w:pPr>
-          <w:hyperlink w:anchor="_Toc503455176" w:history="1">
+          <w:hyperlink w:anchor="_Toc503469166" w:history="1">
             <w:r>
               <w:rPr>
                 <w:rStyle w:val="Hyperlink"/>
@@ -2509,7 +2509,7 @@
                 <w:noProof/>
                 <w:webHidden/>
               </w:rPr>
-              <w:instrText xml:space="preserve"> PAGEREF _Toc503455176 \h </w:instrText>
+              <w:instrText xml:space="preserve"> PAGEREF _Toc503469166 \h </w:instrText>
             </w:r>
             <w:r>
               <w:rPr>
@@ -2571,6 +2571,8 @@
         </w:rPr>
         <w:br w:type="page"/>
       </w:r>
+      <w:bookmarkStart w:id="0" w:name="_GoBack"/>
+      <w:bookmarkEnd w:id="0"/>
     </w:p>
     <w:p>
       <w:pPr>
@@ -2579,7 +2581,7 @@
           <w:lang w:val="en-GB"/>
         </w:rPr>
       </w:pPr>
-      <w:bookmarkStart w:id="0" w:name="_Toc503455145"/>
+      <w:bookmarkStart w:id="1" w:name="_Toc503469135"/>
       <w:r>
         <w:rPr>
           <w:lang w:val="en-GB"/>
@@ -2587,7 +2589,7 @@
         <w:lastRenderedPageBreak/>
         <w:t>1 – Abstract</w:t>
       </w:r>
-      <w:bookmarkEnd w:id="0"/>
+      <w:bookmarkEnd w:id="1"/>
     </w:p>
     <w:p>
       <w:pPr>
@@ -2639,7 +2641,7 @@
           <w:lang w:val="en-GB" w:eastAsia="zh-CN"/>
         </w:rPr>
       </w:pPr>
-      <w:bookmarkStart w:id="1" w:name="_Toc503455146"/>
+      <w:bookmarkStart w:id="2" w:name="_Toc503469136"/>
       <w:r>
         <w:rPr>
           <w:lang w:val="en-GB"/>
@@ -2665,7 +2667,7 @@
         </w:rPr>
         <w:t>Design</w:t>
       </w:r>
-      <w:bookmarkEnd w:id="1"/>
+      <w:bookmarkEnd w:id="2"/>
     </w:p>
     <w:p>
       <w:pPr>
@@ -2854,7 +2856,7 @@
           <w:lang w:val="en-GB"/>
         </w:rPr>
       </w:pPr>
-      <w:bookmarkStart w:id="2" w:name="_Toc503455147"/>
+      <w:bookmarkStart w:id="3" w:name="_Toc503469137"/>
       <w:r>
         <w:rPr>
           <w:lang w:val="en-GB"/>
@@ -2867,7 +2869,7 @@
         </w:rPr>
         <w:t xml:space="preserve"> – Reliability</w:t>
       </w:r>
-      <w:bookmarkEnd w:id="2"/>
+      <w:bookmarkEnd w:id="3"/>
     </w:p>
     <w:p>
       <w:pPr>
@@ -3088,7 +3090,7 @@
           <w:lang w:val="en-GB"/>
         </w:rPr>
       </w:pPr>
-      <w:bookmarkStart w:id="3" w:name="_Toc503455148"/>
+      <w:bookmarkStart w:id="4" w:name="_Toc503469138"/>
       <w:r>
         <w:rPr>
           <w:lang w:val="en-GB"/>
@@ -3119,7 +3121,7 @@
         </w:rPr>
         <w:t>Segmentation</w:t>
       </w:r>
-      <w:bookmarkEnd w:id="3"/>
+      <w:bookmarkEnd w:id="4"/>
     </w:p>
     <w:p>
       <w:pPr>
@@ -3254,7 +3256,7 @@
           <w:lang w:val="en-GB"/>
         </w:rPr>
       </w:pPr>
-      <w:bookmarkStart w:id="4" w:name="_Toc503455149"/>
+      <w:bookmarkStart w:id="5" w:name="_Toc503469139"/>
       <w:r>
         <w:rPr>
           <w:lang w:val="en-GB"/>
@@ -3279,7 +3281,7 @@
         </w:rPr>
         <w:t>and Forwarding</w:t>
       </w:r>
-      <w:bookmarkEnd w:id="4"/>
+      <w:bookmarkEnd w:id="5"/>
       <w:r>
         <w:rPr>
           <w:lang w:val="en-GB"/>
@@ -3603,7 +3605,7 @@
           <w:lang w:val="en-GB"/>
         </w:rPr>
       </w:pPr>
-      <w:bookmarkStart w:id="5" w:name="_Toc503455150"/>
+      <w:bookmarkStart w:id="6" w:name="_Toc503469140"/>
       <w:r>
         <w:rPr>
           <w:lang w:val="en-GB"/>
@@ -3616,7 +3618,7 @@
         </w:rPr>
         <w:t xml:space="preserve"> – Error Detection</w:t>
       </w:r>
-      <w:bookmarkEnd w:id="5"/>
+      <w:bookmarkEnd w:id="6"/>
     </w:p>
     <w:p>
       <w:pPr>
@@ -3709,7 +3711,7 @@
           <w:lang w:val="en-GB"/>
         </w:rPr>
       </w:pPr>
-      <w:bookmarkStart w:id="6" w:name="_Toc503455151"/>
+      <w:bookmarkStart w:id="7" w:name="_Toc503469141"/>
       <w:r>
         <w:rPr>
           <w:lang w:val="en-GB"/>
@@ -3722,7 +3724,7 @@
         </w:rPr>
         <w:t>outing</w:t>
       </w:r>
-      <w:bookmarkEnd w:id="6"/>
+      <w:bookmarkEnd w:id="7"/>
     </w:p>
     <w:p>
       <w:pPr>
@@ -3769,7 +3771,7 @@
           <w:szCs w:val="21"/>
         </w:rPr>
       </w:pPr>
-      <w:bookmarkStart w:id="7" w:name="_Hlk503428563"/>
+      <w:bookmarkStart w:id="8" w:name="_Hlk503428563"/>
       <w:r>
         <w:rPr>
           <w:rFonts w:eastAsia="MS UI Gothic" w:cs="Tahoma"/>
@@ -3777,7 +3779,7 @@
         </w:rPr>
         <w:t>Broadcast</w:t>
       </w:r>
-      <w:bookmarkEnd w:id="7"/>
+      <w:bookmarkEnd w:id="8"/>
       <w:r>
         <w:rPr>
           <w:rFonts w:eastAsia="MS UI Gothic" w:cs="Tahoma"/>
@@ -4011,8 +4013,6 @@
         </w:rPr>
         <w:t>u</w:t>
       </w:r>
-      <w:bookmarkStart w:id="8" w:name="_GoBack"/>
-      <w:bookmarkEnd w:id="8"/>
       <w:r>
         <w:rPr>
           <w:rFonts w:cs="Tahoma"/>
@@ -4042,7 +4042,7 @@
           <w:lang w:val="en-GB"/>
         </w:rPr>
       </w:pPr>
-      <w:bookmarkStart w:id="9" w:name="_Toc503455152"/>
+      <w:bookmarkStart w:id="9" w:name="_Toc503469142"/>
       <w:r>
         <w:rPr>
           <w:lang w:val="en-GB"/>
@@ -4126,7 +4126,7 @@
           <w:lang w:val="en-GB"/>
         </w:rPr>
       </w:pPr>
-      <w:bookmarkStart w:id="10" w:name="_Toc503455153"/>
+      <w:bookmarkStart w:id="10" w:name="_Toc503469143"/>
       <w:r>
         <w:rPr>
           <w:lang w:val="en-GB"/>
@@ -4167,7 +4167,7 @@
           <w:lang w:eastAsia="zh-CN"/>
         </w:rPr>
       </w:pPr>
-      <w:bookmarkStart w:id="11" w:name="_Toc503455154"/>
+      <w:bookmarkStart w:id="11" w:name="_Toc503469144"/>
       <w:r>
         <w:rPr>
           <w:lang w:val="en-GB"/>
@@ -4274,7 +4274,7 @@
           <w:lang w:val="en-GB"/>
         </w:rPr>
       </w:pPr>
-      <w:bookmarkStart w:id="12" w:name="_Toc503455155"/>
+      <w:bookmarkStart w:id="12" w:name="_Toc503469145"/>
       <w:r>
         <w:rPr>
           <w:lang w:val="en-GB"/>
@@ -4530,7 +4530,7 @@
           <w:lang w:val="en-GB"/>
         </w:rPr>
       </w:pPr>
-      <w:bookmarkStart w:id="13" w:name="_Toc503455156"/>
+      <w:bookmarkStart w:id="13" w:name="_Toc503469146"/>
       <w:r>
         <w:rPr>
           <w:lang w:val="en-GB"/>
@@ -4652,7 +4652,7 @@
           <w:lang w:val="en-GB"/>
         </w:rPr>
       </w:pPr>
-      <w:bookmarkStart w:id="14" w:name="_Toc503455157"/>
+      <w:bookmarkStart w:id="14" w:name="_Toc503469147"/>
       <w:r>
         <w:rPr>
           <w:lang w:val="en-GB"/>
@@ -4681,7 +4681,7 @@
           <w:lang w:val="en-GB"/>
         </w:rPr>
       </w:pPr>
-      <w:bookmarkStart w:id="15" w:name="_Toc503455158"/>
+      <w:bookmarkStart w:id="15" w:name="_Toc503469148"/>
       <w:r>
         <w:rPr>
           <w:lang w:val="en-GB"/>
@@ -4739,7 +4739,7 @@
           <w:lang w:val="en-GB"/>
         </w:rPr>
       </w:pPr>
-      <w:bookmarkStart w:id="16" w:name="_Toc503455159"/>
+      <w:bookmarkStart w:id="16" w:name="_Toc503469149"/>
       <w:r>
         <w:rPr>
           <w:lang w:val="en-GB"/>
@@ -4893,7 +4893,7 @@
           <w:lang w:val="en-GB"/>
         </w:rPr>
       </w:pPr>
-      <w:bookmarkStart w:id="17" w:name="_Toc503455160"/>
+      <w:bookmarkStart w:id="17" w:name="_Toc503469150"/>
       <w:r>
         <w:rPr>
           <w:lang w:val="en-GB"/>
@@ -5026,7 +5026,7 @@
           <w:lang w:val="en-GB"/>
         </w:rPr>
       </w:pPr>
-      <w:bookmarkStart w:id="18" w:name="_Toc503455161"/>
+      <w:bookmarkStart w:id="18" w:name="_Toc503469151"/>
       <w:r>
         <w:rPr>
           <w:lang w:val="en-GB"/>
@@ -5180,7 +5180,7 @@
           <w:lang w:val="en-GB"/>
         </w:rPr>
       </w:pPr>
-      <w:bookmarkStart w:id="19" w:name="_Toc503455162"/>
+      <w:bookmarkStart w:id="19" w:name="_Toc503469152"/>
       <w:r>
         <w:rPr>
           <w:lang w:val="en-GB"/>
@@ -5210,7 +5210,7 @@
           <w:lang w:val="en-GB"/>
         </w:rPr>
       </w:pPr>
-      <w:bookmarkStart w:id="20" w:name="_Toc503455163"/>
+      <w:bookmarkStart w:id="20" w:name="_Toc503469153"/>
       <w:r>
         <w:rPr>
           <w:lang w:val="en-GB"/>
@@ -5278,7 +5278,7 @@
           <w:lang w:val="en-GB"/>
         </w:rPr>
       </w:pPr>
-      <w:bookmarkStart w:id="21" w:name="_Toc503455164"/>
+      <w:bookmarkStart w:id="21" w:name="_Toc503469154"/>
       <w:r>
         <w:rPr>
           <w:lang w:val="en-GB"/>
@@ -5538,7 +5538,7 @@
           <w:lang w:val="en-GB"/>
         </w:rPr>
       </w:pPr>
-      <w:bookmarkStart w:id="22" w:name="_Toc503455165"/>
+      <w:bookmarkStart w:id="22" w:name="_Toc503469155"/>
       <w:r>
         <w:rPr>
           <w:lang w:val="en-GB"/>
@@ -5761,7 +5761,7 @@
           <w:lang w:val="en-GB"/>
         </w:rPr>
       </w:pPr>
-      <w:bookmarkStart w:id="23" w:name="_Toc503455166"/>
+      <w:bookmarkStart w:id="23" w:name="_Toc503469156"/>
       <w:r>
         <w:rPr>
           <w:lang w:val="en-GB"/>
@@ -5868,7 +5868,7 @@
           <w:lang w:val="en-GB"/>
         </w:rPr>
       </w:pPr>
-      <w:bookmarkStart w:id="24" w:name="_Toc503455167"/>
+      <w:bookmarkStart w:id="24" w:name="_Toc503469157"/>
       <w:r>
         <w:rPr>
           <w:lang w:val="en-GB"/>
@@ -6075,7 +6075,7 @@
           <w:lang w:val="en-GB"/>
         </w:rPr>
       </w:pPr>
-      <w:bookmarkStart w:id="25" w:name="_Toc503455168"/>
+      <w:bookmarkStart w:id="25" w:name="_Toc503469158"/>
       <w:r>
         <w:rPr>
           <w:lang w:val="en-GB"/>
@@ -6510,7 +6510,7 @@
         </w:rPr>
       </w:pPr>
       <w:bookmarkStart w:id="26" w:name="_Toc503444177"/>
-      <w:bookmarkStart w:id="27" w:name="_Toc503455169"/>
+      <w:bookmarkStart w:id="27" w:name="_Toc503469159"/>
       <w:r>
         <w:rPr>
           <w:lang w:val="en-GB"/>
@@ -6542,7 +6542,7 @@
         </w:rPr>
       </w:pPr>
       <w:bookmarkStart w:id="28" w:name="_Toc503444178"/>
-      <w:bookmarkStart w:id="29" w:name="_Toc503455170"/>
+      <w:bookmarkStart w:id="29" w:name="_Toc503469160"/>
       <w:r>
         <w:rPr>
           <w:lang w:val="en-GB"/>
@@ -6672,7 +6672,7 @@
         </w:rPr>
       </w:pPr>
       <w:bookmarkStart w:id="30" w:name="_Toc503444179"/>
-      <w:bookmarkStart w:id="31" w:name="_Toc503455171"/>
+      <w:bookmarkStart w:id="31" w:name="_Toc503469161"/>
       <w:r>
         <w:rPr>
           <w:lang w:val="en-GB"/>
@@ -6717,7 +6717,7 @@
         </w:rPr>
       </w:pPr>
       <w:bookmarkStart w:id="32" w:name="_Toc503444180"/>
-      <w:bookmarkStart w:id="33" w:name="_Toc503455172"/>
+      <w:bookmarkStart w:id="33" w:name="_Toc503469162"/>
       <w:r>
         <w:rPr>
           <w:lang w:val="en-GB"/>
@@ -7041,7 +7041,7 @@
         </w:rPr>
       </w:pPr>
       <w:bookmarkStart w:id="34" w:name="_Toc503444181"/>
-      <w:bookmarkStart w:id="35" w:name="_Toc503455173"/>
+      <w:bookmarkStart w:id="35" w:name="_Toc503469163"/>
       <w:r>
         <w:rPr>
           <w:lang w:val="en-GB"/>
@@ -7059,6 +7059,164 @@
       <w:bookmarkEnd w:id="35"/>
     </w:p>
     <w:p>
+      <w:r>
+        <w:t xml:space="preserve">In this module, I have learnt a lot of new knowledges about Internet protocol, I have done experiments about chat room by using UI and I have drawn the clear detailed header picture for our group. We discuss which method should we use or what essential information should header contains in the class. It is a quite flexible module for me, because most things about protocol design are discussed between two groups rather than being told in advance. </w:t>
+      </w:r>
+    </w:p>
+    <w:p>
+      <w:pPr>
+        <w:rPr>
+          <w:szCs w:val="21"/>
+        </w:rPr>
+      </w:pPr>
+    </w:p>
+    <w:p>
+      <w:pPr>
+        <w:rPr>
+          <w:szCs w:val="21"/>
+        </w:rPr>
+      </w:pPr>
+      <w:r>
+        <w:rPr>
+          <w:szCs w:val="21"/>
+        </w:rPr>
+        <w:t>After doing experiments in the lab, I recognize that the timeout rule is quite significant and should be set to carry out retransmission after a period time without acknowledgement, which is to cure the losing messages in underlying service. The duration of timeout is quite an important point in this design, because if duration of timeout is too short that will lead to duplication of messages, however, if duration of timeout is too long that will bring other problems.</w:t>
+      </w:r>
+    </w:p>
+    <w:p>
+      <w:pPr>
+        <w:rPr>
+          <w:color w:val="2E74B5" w:themeColor="accent5" w:themeShade="BF"/>
+          <w:szCs w:val="21"/>
+        </w:rPr>
+      </w:pPr>
+    </w:p>
+    <w:p>
+      <w:pPr>
+        <w:rPr>
+          <w:color w:val="000000" w:themeColor="text1"/>
+          <w:szCs w:val="21"/>
+        </w:rPr>
+      </w:pPr>
+      <w:r>
+        <w:rPr>
+          <w:color w:val="000000" w:themeColor="text1"/>
+          <w:szCs w:val="21"/>
+        </w:rPr>
+        <w:t>I also have several questions about acknowledgement, after enquiring Ian I have learnt that if messages have been received, but acknowledgement has been lost when transmission, sender also will retransmission. In this situation, receiver have received two same packets, so receiver will discard the second one immediately according to its own record, then send another acknowledgement to sender.</w:t>
+      </w:r>
+    </w:p>
+    <w:p>
+      <w:pPr>
+        <w:rPr>
+          <w:color w:val="000000" w:themeColor="text1"/>
+          <w:szCs w:val="21"/>
+        </w:rPr>
+      </w:pPr>
+    </w:p>
+    <w:p>
+      <w:pPr>
+        <w:rPr>
+          <w:szCs w:val="21"/>
+        </w:rPr>
+      </w:pPr>
+      <w:r>
+        <w:rPr>
+          <w:szCs w:val="21"/>
+        </w:rPr>
+        <w:t>The other important problem should be solved in this design is corruption control, the traditional mechanism to control the corrupt error is to use checksum or error-detecting code. The general principle of corruption control is that correct blocks satisfy a certain standard, however, the corrupt blocks do not satisfy this. It can help protocol to distinguish correct blocks from corrupt blocks, but the accuracy of filter still relies on the complexity of the standard. And I consider that checksum is a good way to filter the corrupt messages and it is also an important part for error-detection.</w:t>
+      </w:r>
+    </w:p>
+    <w:p>
+      <w:pPr>
+        <w:rPr>
+          <w:szCs w:val="21"/>
+        </w:rPr>
+      </w:pPr>
+    </w:p>
+    <w:p>
+      <w:pPr>
+        <w:rPr>
+          <w:szCs w:val="21"/>
+        </w:rPr>
+      </w:pPr>
+      <w:r>
+        <w:rPr>
+          <w:szCs w:val="21"/>
+        </w:rPr>
+        <w:t xml:space="preserve">Broadcast routing relies on link-state and it equals to n-way-unicast, and in fact, it is a way to control flooding that each node maintains a list of source address. To avoid flooding, the mechanism to check source id for not sending message back to source should be set, and to hold a record after receive messages for only forward once is also significant. </w:t>
+      </w:r>
+    </w:p>
+    <w:p>
+      <w:pPr>
+        <w:rPr>
+          <w:rFonts w:eastAsia="MS UI Gothic"/>
+          <w:szCs w:val="21"/>
+        </w:rPr>
+      </w:pPr>
+    </w:p>
+    <w:p>
+      <w:pPr>
+        <w:rPr>
+          <w:rFonts w:eastAsia="MS UI Gothic"/>
+          <w:szCs w:val="21"/>
+        </w:rPr>
+      </w:pPr>
+      <w:r>
+        <w:rPr>
+          <w:rFonts w:eastAsia="MS UI Gothic"/>
+          <w:szCs w:val="21"/>
+        </w:rPr>
+        <w:t xml:space="preserve">When we discussed about dynamic routing </w:t>
+      </w:r>
+      <w:r>
+        <w:rPr>
+          <w:szCs w:val="21"/>
+        </w:rPr>
+        <w:t xml:space="preserve">and </w:t>
+      </w:r>
+      <w:r>
+        <w:rPr>
+          <w:rFonts w:eastAsia="MS UI Gothic"/>
+          <w:szCs w:val="21"/>
+        </w:rPr>
+        <w:t>file transfer which are two possible enhancements,</w:t>
+      </w:r>
+      <w:r>
+        <w:rPr>
+          <w:szCs w:val="21"/>
+        </w:rPr>
+        <w:t xml:space="preserve"> we tried to achieve broadcast and dynamic routing,</w:t>
+      </w:r>
+      <w:r>
+        <w:rPr>
+          <w:rFonts w:eastAsia="MS UI Gothic"/>
+          <w:szCs w:val="21"/>
+        </w:rPr>
+        <w:t xml:space="preserve"> however, there are some problems in carrying out these two objects. And low feasibility of broadcast also obstructs achievement of dynamic routing and file transfer.</w:t>
+      </w:r>
+    </w:p>
+    <w:p>
+      <w:pPr>
+        <w:rPr>
+          <w:szCs w:val="21"/>
+        </w:rPr>
+      </w:pPr>
+    </w:p>
+    <w:p>
+      <w:pPr>
+        <w:rPr>
+          <w:szCs w:val="21"/>
+        </w:rPr>
+      </w:pPr>
+      <w:r>
+        <w:rPr>
+          <w:szCs w:val="21"/>
+        </w:rPr>
+        <w:t>In the summary, I certainly learn many knowledges not only from class but also from discussions we made, and this method can inspire our inspiration to solve the problems we faced at that time.</w:t>
+      </w:r>
+    </w:p>
+    <w:p>
       <w:pPr>
         <w:rPr>
           <w:lang w:val="en-GB"/>
@@ -7086,7 +7244,7 @@
         </w:rPr>
       </w:pPr>
       <w:bookmarkStart w:id="36" w:name="_Toc503444182"/>
-      <w:bookmarkStart w:id="37" w:name="_Toc503455174"/>
+      <w:bookmarkStart w:id="37" w:name="_Toc503469164"/>
       <w:r>
         <w:rPr>
           <w:lang w:val="en-GB"/>
@@ -7215,7 +7373,7 @@
         </w:rPr>
       </w:pPr>
       <w:bookmarkStart w:id="38" w:name="_Toc503444183"/>
-      <w:bookmarkStart w:id="39" w:name="_Toc503455175"/>
+      <w:bookmarkStart w:id="39" w:name="_Toc503469165"/>
       <w:r>
         <w:rPr>
           <w:lang w:val="en-GB"/>
@@ -8777,7 +8935,7 @@
         </w:rPr>
       </w:pPr>
       <w:bookmarkStart w:id="40" w:name="_Toc503444184"/>
-      <w:bookmarkStart w:id="41" w:name="_Toc503455176"/>
+      <w:bookmarkStart w:id="41" w:name="_Toc503469166"/>
       <w:r>
         <w:rPr>
           <w:lang w:val="en-GB"/>
@@ -11528,7 +11686,7 @@
 </file>
 
 <file path=customXml/itemProps1.xml><?xml version="1.0" encoding="utf-8"?>
-<ds:datastoreItem xmlns:ds="http://schemas.openxmlformats.org/officeDocument/2006/customXml" ds:itemID="{076205F3-92A2-47DE-8C61-133E17F1C315}">
+<ds:datastoreItem xmlns:ds="http://schemas.openxmlformats.org/officeDocument/2006/customXml" ds:itemID="{A6ED90B0-CC5A-43E4-A60B-0F24CD334312}">
   <ds:schemaRefs>
     <ds:schemaRef ds:uri="http://schemas.openxmlformats.org/officeDocument/2006/bibliography"/>
   </ds:schemaRefs>

</xml_diff>